<commit_message>
Update Stanleys Abenteuer Test.docx
</commit_message>
<xml_diff>
--- a/Assets/Documents/Stanleys Abenteuer Test.docx
+++ b/Assets/Documents/Stanleys Abenteuer Test.docx
@@ -1,6 +1,6 @@
 
 <file path=word/document.xml><?xml version="1.0" encoding="utf-8"?>
-<w:document xmlns:wpc="http://schemas.microsoft.com/office/word/2010/wordprocessingCanvas" xmlns:cx="http://schemas.microsoft.com/office/drawing/2014/chartex" xmlns:cx1="http://schemas.microsoft.com/office/drawing/2015/9/8/chartex" xmlns:cx2="http://schemas.microsoft.com/office/drawing/2015/10/21/chartex" xmlns:cx3="http://schemas.microsoft.com/office/drawing/2016/5/9/chartex" xmlns:cx4="http://schemas.microsoft.com/office/drawing/2016/5/10/chartex" xmlns:cx5="http://schemas.microsoft.com/office/drawing/2016/5/11/chartex" xmlns:cx6="http://schemas.microsoft.com/office/drawing/2016/5/12/chartex" xmlns:cx7="http://schemas.microsoft.com/office/drawing/2016/5/13/chartex" xmlns:cx8="http://schemas.microsoft.com/office/drawing/2016/5/14/chartex" xmlns:mc="http://schemas.openxmlformats.org/markup-compatibility/2006" xmlns:aink="http://schemas.microsoft.com/office/drawing/2016/ink" xmlns:am3d="http://schemas.microsoft.com/office/drawing/2017/model3d" xmlns:o="urn:schemas-microsoft-com:office:office" xmlns:r="http://schemas.openxmlformats.org/officeDocument/2006/relationships" xmlns:m="http://schemas.openxmlformats.org/officeDocument/2006/math" xmlns:v="urn:schemas-microsoft-com:vml" xmlns:wp14="http://schemas.microsoft.com/office/word/2010/wordprocessingDrawing" xmlns:wp="http://schemas.openxmlformats.org/drawingml/2006/wordprocessingDrawing" xmlns:w10="urn:schemas-microsoft-com:office:word" xmlns:w="http://schemas.openxmlformats.org/wordprocessingml/2006/main" xmlns:w14="http://schemas.microsoft.com/office/word/2010/wordml" xmlns:w15="http://schemas.microsoft.com/office/word/2012/wordml" xmlns:w16cid="http://schemas.microsoft.com/office/word/2016/wordml/cid" xmlns:w16se="http://schemas.microsoft.com/office/word/2015/wordml/symex" xmlns:wpg="http://schemas.microsoft.com/office/word/2010/wordprocessingGroup" xmlns:wpi="http://schemas.microsoft.com/office/word/2010/wordprocessingInk" xmlns:wne="http://schemas.microsoft.com/office/word/2006/wordml" xmlns:wps="http://schemas.microsoft.com/office/word/2010/wordprocessingShape" mc:Ignorable="w14 w15 w16se w16cid wp14">
+<w:document xmlns:wpc="http://schemas.microsoft.com/office/word/2010/wordprocessingCanvas" xmlns:cx="http://schemas.microsoft.com/office/drawing/2014/chartex" xmlns:cx1="http://schemas.microsoft.com/office/drawing/2015/9/8/chartex" xmlns:cx2="http://schemas.microsoft.com/office/drawing/2015/10/21/chartex" xmlns:cx3="http://schemas.microsoft.com/office/drawing/2016/5/9/chartex" xmlns:cx4="http://schemas.microsoft.com/office/drawing/2016/5/10/chartex" xmlns:cx5="http://schemas.microsoft.com/office/drawing/2016/5/11/chartex" xmlns:cx6="http://schemas.microsoft.com/office/drawing/2016/5/12/chartex" xmlns:cx7="http://schemas.microsoft.com/office/drawing/2016/5/13/chartex" xmlns:cx8="http://schemas.microsoft.com/office/drawing/2016/5/14/chartex" xmlns:mc="http://schemas.openxmlformats.org/markup-compatibility/2006" xmlns:aink="http://schemas.microsoft.com/office/drawing/2016/ink" xmlns:am3d="http://schemas.microsoft.com/office/drawing/2017/model3d" xmlns:o="urn:schemas-microsoft-com:office:office" xmlns:r="http://schemas.openxmlformats.org/officeDocument/2006/relationships" xmlns:m="http://schemas.openxmlformats.org/officeDocument/2006/math" xmlns:v="urn:schemas-microsoft-com:vml" xmlns:wp14="http://schemas.microsoft.com/office/word/2010/wordprocessingDrawing" xmlns:wp="http://schemas.openxmlformats.org/drawingml/2006/wordprocessingDrawing" xmlns:w10="urn:schemas-microsoft-com:office:word" xmlns:w="http://schemas.openxmlformats.org/wordprocessingml/2006/main" xmlns:w14="http://schemas.microsoft.com/office/word/2010/wordml" xmlns:w15="http://schemas.microsoft.com/office/word/2012/wordml" xmlns:w16cex="http://schemas.microsoft.com/office/word/2018/wordml/cex" xmlns:w16cid="http://schemas.microsoft.com/office/word/2016/wordml/cid" xmlns:w16="http://schemas.microsoft.com/office/word/2018/wordml" xmlns:w16sdtdh="http://schemas.microsoft.com/office/word/2020/wordml/sdtdatahash" xmlns:w16se="http://schemas.microsoft.com/office/word/2015/wordml/symex" xmlns:wpg="http://schemas.microsoft.com/office/word/2010/wordprocessingGroup" xmlns:wpi="http://schemas.microsoft.com/office/word/2010/wordprocessingInk" xmlns:wne="http://schemas.microsoft.com/office/word/2006/wordml" xmlns:wps="http://schemas.microsoft.com/office/word/2010/wordprocessingShape" mc:Ignorable="w14 w15 w16se w16cid w16 w16cex w16sdtdh wp14">
   <w:body>
     <w:p>
       <w:pPr>
@@ -56,6 +56,9 @@
       <w:r>
         <w:t>Tester</w:t>
       </w:r>
+      <w:r>
+        <w:t xml:space="preserve">: </w:t>
+      </w:r>
     </w:p>
     <w:p/>
     <w:p>
@@ -79,21 +82,19 @@
     <w:tbl>
       <w:tblPr>
         <w:tblStyle w:val="Tabellenraster"/>
-        <w:tblW w:w="9126" w:type="dxa"/>
+        <w:tblW w:w="7867" w:type="dxa"/>
         <w:tblInd w:w="-856" w:type="dxa"/>
         <w:tblLook w:val="04A0" w:firstRow="1" w:lastRow="0" w:firstColumn="1" w:lastColumn="0" w:noHBand="0" w:noVBand="1"/>
       </w:tblPr>
       <w:tblGrid>
-        <w:gridCol w:w="507"/>
-        <w:gridCol w:w="1621"/>
-        <w:gridCol w:w="4632"/>
-        <w:gridCol w:w="1250"/>
-        <w:gridCol w:w="1116"/>
+        <w:gridCol w:w="2199"/>
+        <w:gridCol w:w="4447"/>
+        <w:gridCol w:w="1221"/>
       </w:tblGrid>
       <w:tr>
         <w:tc>
           <w:tcPr>
-            <w:tcW w:w="507" w:type="dxa"/>
+            <w:tcW w:w="2199" w:type="dxa"/>
             <w:tcBorders>
               <w:bottom w:val="single" w:sz="12" w:space="0" w:color="auto"/>
             </w:tcBorders>
@@ -107,11 +108,20 @@
                 <w:szCs w:val="20"/>
               </w:rPr>
             </w:pPr>
-          </w:p>
-        </w:tc>
-        <w:tc>
-          <w:tcPr>
-            <w:tcW w:w="1621" w:type="dxa"/>
+            <w:r>
+              <w:rPr>
+                <w:rFonts w:ascii="Times New Roman" w:hAnsi="Times New Roman" w:cs="Times New Roman"/>
+                <w:b/>
+                <w:sz w:val="20"/>
+                <w:szCs w:val="20"/>
+              </w:rPr>
+              <w:t>Bewertungsbereich</w:t>
+            </w:r>
+          </w:p>
+        </w:tc>
+        <w:tc>
+          <w:tcPr>
+            <w:tcW w:w="4447" w:type="dxa"/>
             <w:tcBorders>
               <w:bottom w:val="single" w:sz="12" w:space="0" w:color="auto"/>
             </w:tcBorders>
@@ -132,13 +142,13 @@
                 <w:sz w:val="20"/>
                 <w:szCs w:val="20"/>
               </w:rPr>
-              <w:t>Testfrage</w:t>
+              <w:t>Fragestellung</w:t>
             </w:r>
           </w:p>
         </w:tc>
         <w:tc>
           <w:tcPr>
-            <w:tcW w:w="4632" w:type="dxa"/>
+            <w:tcW w:w="1221" w:type="dxa"/>
             <w:tcBorders>
               <w:bottom w:val="single" w:sz="12" w:space="0" w:color="auto"/>
             </w:tcBorders>
@@ -159,61 +169,7 @@
                 <w:sz w:val="20"/>
                 <w:szCs w:val="20"/>
               </w:rPr>
-              <w:t>Erhofftes Ergebnis</w:t>
-            </w:r>
-          </w:p>
-        </w:tc>
-        <w:tc>
-          <w:tcPr>
-            <w:tcW w:w="1250" w:type="dxa"/>
-            <w:tcBorders>
-              <w:bottom w:val="single" w:sz="12" w:space="0" w:color="auto"/>
-            </w:tcBorders>
-          </w:tcPr>
-          <w:p>
-            <w:pPr>
-              <w:rPr>
-                <w:rFonts w:ascii="Times New Roman" w:hAnsi="Times New Roman" w:cs="Times New Roman"/>
-                <w:b/>
-                <w:sz w:val="20"/>
-                <w:szCs w:val="20"/>
-              </w:rPr>
-            </w:pPr>
-            <w:r>
-              <w:rPr>
-                <w:rFonts w:ascii="Times New Roman" w:hAnsi="Times New Roman" w:cs="Times New Roman"/>
-                <w:b/>
-                <w:sz w:val="20"/>
-                <w:szCs w:val="20"/>
-              </w:rPr>
-              <w:t>Erfolg</w:t>
-            </w:r>
-          </w:p>
-        </w:tc>
-        <w:tc>
-          <w:tcPr>
-            <w:tcW w:w="1116" w:type="dxa"/>
-            <w:tcBorders>
-              <w:bottom w:val="single" w:sz="12" w:space="0" w:color="auto"/>
-            </w:tcBorders>
-          </w:tcPr>
-          <w:p>
-            <w:pPr>
-              <w:rPr>
-                <w:rFonts w:ascii="Times New Roman" w:hAnsi="Times New Roman" w:cs="Times New Roman"/>
-                <w:b/>
-                <w:sz w:val="20"/>
-                <w:szCs w:val="20"/>
-              </w:rPr>
-            </w:pPr>
-            <w:r>
-              <w:rPr>
-                <w:rFonts w:ascii="Times New Roman" w:hAnsi="Times New Roman" w:cs="Times New Roman"/>
-                <w:b/>
-                <w:sz w:val="20"/>
-                <w:szCs w:val="20"/>
-              </w:rPr>
-              <w:t>Fehler</w:t>
+              <w:t>Ergebnis</w:t>
             </w:r>
           </w:p>
         </w:tc>
@@ -221,7 +177,7 @@
       <w:tr>
         <w:tc>
           <w:tcPr>
-            <w:tcW w:w="507" w:type="dxa"/>
+            <w:tcW w:w="2199" w:type="dxa"/>
             <w:tcBorders>
               <w:top w:val="single" w:sz="12" w:space="0" w:color="auto"/>
               <w:bottom w:val="single" w:sz="4" w:space="0" w:color="auto"/>
@@ -241,13 +197,13 @@
                 <w:sz w:val="20"/>
                 <w:szCs w:val="20"/>
               </w:rPr>
-              <w:t>1</w:t>
+              <w:t>Präsentation</w:t>
             </w:r>
           </w:p>
         </w:tc>
         <w:tc>
           <w:tcPr>
-            <w:tcW w:w="1621" w:type="dxa"/>
+            <w:tcW w:w="4447" w:type="dxa"/>
             <w:tcBorders>
               <w:top w:val="single" w:sz="12" w:space="0" w:color="auto"/>
               <w:bottom w:val="single" w:sz="4" w:space="0" w:color="auto"/>
@@ -267,13 +223,13 @@
                 <w:sz w:val="20"/>
                 <w:szCs w:val="20"/>
               </w:rPr>
-              <w:t>Darstellung</w:t>
+              <w:t>Tutorial verständlich?</w:t>
             </w:r>
           </w:p>
         </w:tc>
         <w:tc>
           <w:tcPr>
-            <w:tcW w:w="4632" w:type="dxa"/>
+            <w:tcW w:w="1221" w:type="dxa"/>
             <w:tcBorders>
               <w:top w:val="single" w:sz="12" w:space="0" w:color="auto"/>
               <w:bottom w:val="single" w:sz="4" w:space="0" w:color="auto"/>
@@ -287,57 +243,13 @@
                 <w:szCs w:val="20"/>
               </w:rPr>
             </w:pPr>
-            <w:r>
-              <w:rPr>
-                <w:rFonts w:ascii="Times New Roman" w:hAnsi="Times New Roman" w:cs="Times New Roman"/>
-                <w:sz w:val="20"/>
-                <w:szCs w:val="20"/>
-              </w:rPr>
-              <w:t>Logischer Aufbau des Levels nachvollziehbar</w:t>
-            </w:r>
-          </w:p>
-        </w:tc>
-        <w:tc>
-          <w:tcPr>
-            <w:tcW w:w="1250" w:type="dxa"/>
-            <w:tcBorders>
-              <w:top w:val="single" w:sz="12" w:space="0" w:color="auto"/>
-              <w:bottom w:val="single" w:sz="4" w:space="0" w:color="auto"/>
-            </w:tcBorders>
-          </w:tcPr>
-          <w:p>
-            <w:pPr>
-              <w:rPr>
-                <w:rFonts w:ascii="Times New Roman" w:hAnsi="Times New Roman" w:cs="Times New Roman"/>
-                <w:sz w:val="20"/>
-                <w:szCs w:val="20"/>
-              </w:rPr>
-            </w:pPr>
-          </w:p>
-        </w:tc>
-        <w:tc>
-          <w:tcPr>
-            <w:tcW w:w="1116" w:type="dxa"/>
-            <w:tcBorders>
-              <w:top w:val="single" w:sz="12" w:space="0" w:color="auto"/>
-              <w:bottom w:val="single" w:sz="4" w:space="0" w:color="auto"/>
-            </w:tcBorders>
-          </w:tcPr>
-          <w:p>
-            <w:pPr>
-              <w:rPr>
-                <w:rFonts w:ascii="Times New Roman" w:hAnsi="Times New Roman" w:cs="Times New Roman"/>
-                <w:sz w:val="20"/>
-                <w:szCs w:val="20"/>
-              </w:rPr>
-            </w:pPr>
           </w:p>
         </w:tc>
       </w:tr>
       <w:tr>
         <w:tc>
           <w:tcPr>
-            <w:tcW w:w="507" w:type="dxa"/>
+            <w:tcW w:w="2199" w:type="dxa"/>
             <w:tcBorders>
               <w:top w:val="single" w:sz="4" w:space="0" w:color="auto"/>
             </w:tcBorders>
@@ -350,19 +262,11 @@
                 <w:szCs w:val="20"/>
               </w:rPr>
             </w:pPr>
-            <w:r>
-              <w:rPr>
-                <w:rFonts w:ascii="Times New Roman" w:hAnsi="Times New Roman" w:cs="Times New Roman"/>
-                <w:sz w:val="20"/>
-                <w:szCs w:val="20"/>
-              </w:rPr>
-              <w:t>2</w:t>
-            </w:r>
-          </w:p>
-        </w:tc>
-        <w:tc>
-          <w:tcPr>
-            <w:tcW w:w="1621" w:type="dxa"/>
+          </w:p>
+        </w:tc>
+        <w:tc>
+          <w:tcPr>
+            <w:tcW w:w="4447" w:type="dxa"/>
             <w:tcBorders>
               <w:top w:val="single" w:sz="4" w:space="0" w:color="auto"/>
             </w:tcBorders>
@@ -381,13 +285,13 @@
                 <w:sz w:val="20"/>
                 <w:szCs w:val="20"/>
               </w:rPr>
-              <w:t>Funktion</w:t>
+              <w:t>Levelgrafik ansehnlich?</w:t>
             </w:r>
           </w:p>
         </w:tc>
         <w:tc>
           <w:tcPr>
-            <w:tcW w:w="4632" w:type="dxa"/>
+            <w:tcW w:w="1221" w:type="dxa"/>
             <w:tcBorders>
               <w:top w:val="single" w:sz="4" w:space="0" w:color="auto"/>
             </w:tcBorders>
@@ -400,19 +304,13 @@
                 <w:szCs w:val="20"/>
               </w:rPr>
             </w:pPr>
-            <w:r>
-              <w:rPr>
-                <w:rFonts w:ascii="Times New Roman" w:hAnsi="Times New Roman" w:cs="Times New Roman"/>
-                <w:sz w:val="20"/>
-                <w:szCs w:val="20"/>
-              </w:rPr>
-              <w:t>Spieler bewegt sich in die gewünschte Richtung</w:t>
-            </w:r>
-          </w:p>
-        </w:tc>
-        <w:tc>
-          <w:tcPr>
-            <w:tcW w:w="1250" w:type="dxa"/>
+          </w:p>
+        </w:tc>
+      </w:tr>
+      <w:tr>
+        <w:tc>
+          <w:tcPr>
+            <w:tcW w:w="2199" w:type="dxa"/>
             <w:tcBorders>
               <w:top w:val="single" w:sz="4" w:space="0" w:color="auto"/>
             </w:tcBorders>
@@ -429,7 +327,7 @@
         </w:tc>
         <w:tc>
           <w:tcPr>
-            <w:tcW w:w="1116" w:type="dxa"/>
+            <w:tcW w:w="4447" w:type="dxa"/>
             <w:tcBorders>
               <w:top w:val="single" w:sz="4" w:space="0" w:color="auto"/>
             </w:tcBorders>
@@ -442,13 +340,38 @@
                 <w:szCs w:val="20"/>
               </w:rPr>
             </w:pPr>
+            <w:r>
+              <w:rPr>
+                <w:rFonts w:ascii="Times New Roman" w:hAnsi="Times New Roman" w:cs="Times New Roman"/>
+                <w:sz w:val="20"/>
+                <w:szCs w:val="20"/>
+              </w:rPr>
+              <w:t>Wurmgröße akzeptabel?</w:t>
+            </w:r>
+          </w:p>
+        </w:tc>
+        <w:tc>
+          <w:tcPr>
+            <w:tcW w:w="1221" w:type="dxa"/>
+            <w:tcBorders>
+              <w:top w:val="single" w:sz="4" w:space="0" w:color="auto"/>
+            </w:tcBorders>
+          </w:tcPr>
+          <w:p>
+            <w:pPr>
+              <w:rPr>
+                <w:rFonts w:ascii="Times New Roman" w:hAnsi="Times New Roman" w:cs="Times New Roman"/>
+                <w:sz w:val="20"/>
+                <w:szCs w:val="20"/>
+              </w:rPr>
+            </w:pPr>
           </w:p>
         </w:tc>
       </w:tr>
       <w:tr>
         <w:tc>
           <w:tcPr>
-            <w:tcW w:w="507" w:type="dxa"/>
+            <w:tcW w:w="2199" w:type="dxa"/>
           </w:tcPr>
           <w:p>
             <w:pPr>
@@ -464,13 +387,13 @@
                 <w:sz w:val="20"/>
                 <w:szCs w:val="20"/>
               </w:rPr>
-              <w:t>3</w:t>
+              <w:t>Game Design</w:t>
             </w:r>
           </w:p>
         </w:tc>
         <w:tc>
           <w:tcPr>
-            <w:tcW w:w="1621" w:type="dxa"/>
+            <w:tcW w:w="4447" w:type="dxa"/>
           </w:tcPr>
           <w:p>
             <w:pPr>
@@ -486,49 +409,13 @@
                 <w:sz w:val="20"/>
                 <w:szCs w:val="20"/>
               </w:rPr>
-              <w:t>Funktion</w:t>
+              <w:t>Spiel macht Spaß?</w:t>
             </w:r>
           </w:p>
         </w:tc>
         <w:tc>
           <w:tcPr>
-            <w:tcW w:w="4632" w:type="dxa"/>
-          </w:tcPr>
-          <w:p>
-            <w:pPr>
-              <w:rPr>
-                <w:rFonts w:ascii="Times New Roman" w:hAnsi="Times New Roman" w:cs="Times New Roman"/>
-                <w:sz w:val="20"/>
-                <w:szCs w:val="20"/>
-              </w:rPr>
-            </w:pPr>
-            <w:r>
-              <w:rPr>
-                <w:rFonts w:ascii="Times New Roman" w:hAnsi="Times New Roman" w:cs="Times New Roman"/>
-                <w:sz w:val="20"/>
-                <w:szCs w:val="20"/>
-              </w:rPr>
-              <w:t>Spieler sammelt den Buchstaben auf</w:t>
-            </w:r>
-          </w:p>
-        </w:tc>
-        <w:tc>
-          <w:tcPr>
-            <w:tcW w:w="1250" w:type="dxa"/>
-          </w:tcPr>
-          <w:p>
-            <w:pPr>
-              <w:rPr>
-                <w:rFonts w:ascii="Times New Roman" w:hAnsi="Times New Roman" w:cs="Times New Roman"/>
-                <w:sz w:val="20"/>
-                <w:szCs w:val="20"/>
-              </w:rPr>
-            </w:pPr>
-          </w:p>
-        </w:tc>
-        <w:tc>
-          <w:tcPr>
-            <w:tcW w:w="1116" w:type="dxa"/>
+            <w:tcW w:w="1221" w:type="dxa"/>
           </w:tcPr>
           <w:p>
             <w:pPr>
@@ -544,7 +431,21 @@
       <w:tr>
         <w:tc>
           <w:tcPr>
-            <w:tcW w:w="507" w:type="dxa"/>
+            <w:tcW w:w="2199" w:type="dxa"/>
+          </w:tcPr>
+          <w:p>
+            <w:pPr>
+              <w:rPr>
+                <w:rFonts w:ascii="Times New Roman" w:hAnsi="Times New Roman" w:cs="Times New Roman"/>
+                <w:sz w:val="20"/>
+                <w:szCs w:val="20"/>
+              </w:rPr>
+            </w:pPr>
+          </w:p>
+        </w:tc>
+        <w:tc>
+          <w:tcPr>
+            <w:tcW w:w="4447" w:type="dxa"/>
           </w:tcPr>
           <w:p>
             <w:pPr>
@@ -560,71 +461,13 @@
                 <w:sz w:val="20"/>
                 <w:szCs w:val="20"/>
               </w:rPr>
-              <w:t>4</w:t>
+              <w:t>Spielaufbau herausfordernd?</w:t>
             </w:r>
           </w:p>
         </w:tc>
         <w:tc>
           <w:tcPr>
-            <w:tcW w:w="1621" w:type="dxa"/>
-          </w:tcPr>
-          <w:p>
-            <w:pPr>
-              <w:rPr>
-                <w:rFonts w:ascii="Times New Roman" w:hAnsi="Times New Roman" w:cs="Times New Roman"/>
-                <w:sz w:val="20"/>
-                <w:szCs w:val="20"/>
-              </w:rPr>
-            </w:pPr>
-            <w:r>
-              <w:rPr>
-                <w:rFonts w:ascii="Times New Roman" w:hAnsi="Times New Roman" w:cs="Times New Roman"/>
-                <w:sz w:val="20"/>
-                <w:szCs w:val="20"/>
-              </w:rPr>
-              <w:t>Funktion</w:t>
-            </w:r>
-          </w:p>
-        </w:tc>
-        <w:tc>
-          <w:tcPr>
-            <w:tcW w:w="4632" w:type="dxa"/>
-          </w:tcPr>
-          <w:p>
-            <w:pPr>
-              <w:rPr>
-                <w:rFonts w:ascii="Times New Roman" w:hAnsi="Times New Roman" w:cs="Times New Roman"/>
-                <w:sz w:val="20"/>
-                <w:szCs w:val="20"/>
-              </w:rPr>
-            </w:pPr>
-            <w:r>
-              <w:rPr>
-                <w:rFonts w:ascii="Times New Roman" w:hAnsi="Times New Roman" w:cs="Times New Roman"/>
-                <w:sz w:val="20"/>
-                <w:szCs w:val="20"/>
-              </w:rPr>
-              <w:t>Spieler öffnet das Schloss</w:t>
-            </w:r>
-          </w:p>
-        </w:tc>
-        <w:tc>
-          <w:tcPr>
-            <w:tcW w:w="1250" w:type="dxa"/>
-          </w:tcPr>
-          <w:p>
-            <w:pPr>
-              <w:rPr>
-                <w:rFonts w:ascii="Times New Roman" w:hAnsi="Times New Roman" w:cs="Times New Roman"/>
-                <w:sz w:val="20"/>
-                <w:szCs w:val="20"/>
-              </w:rPr>
-            </w:pPr>
-          </w:p>
-        </w:tc>
-        <w:tc>
-          <w:tcPr>
-            <w:tcW w:w="1116" w:type="dxa"/>
+            <w:tcW w:w="1221" w:type="dxa"/>
           </w:tcPr>
           <w:p>
             <w:pPr>
@@ -640,7 +483,21 @@
       <w:tr>
         <w:tc>
           <w:tcPr>
-            <w:tcW w:w="507" w:type="dxa"/>
+            <w:tcW w:w="2199" w:type="dxa"/>
+          </w:tcPr>
+          <w:p>
+            <w:pPr>
+              <w:rPr>
+                <w:rFonts w:ascii="Times New Roman" w:hAnsi="Times New Roman" w:cs="Times New Roman"/>
+                <w:sz w:val="20"/>
+                <w:szCs w:val="20"/>
+              </w:rPr>
+            </w:pPr>
+          </w:p>
+        </w:tc>
+        <w:tc>
+          <w:tcPr>
+            <w:tcW w:w="4447" w:type="dxa"/>
           </w:tcPr>
           <w:p>
             <w:pPr>
@@ -656,71 +513,13 @@
                 <w:sz w:val="20"/>
                 <w:szCs w:val="20"/>
               </w:rPr>
-              <w:t>5</w:t>
+              <w:t>Levelreihenfolge nachvollziehbar?</w:t>
             </w:r>
           </w:p>
         </w:tc>
         <w:tc>
           <w:tcPr>
-            <w:tcW w:w="1621" w:type="dxa"/>
-          </w:tcPr>
-          <w:p>
-            <w:pPr>
-              <w:rPr>
-                <w:rFonts w:ascii="Times New Roman" w:hAnsi="Times New Roman" w:cs="Times New Roman"/>
-                <w:sz w:val="20"/>
-                <w:szCs w:val="20"/>
-              </w:rPr>
-            </w:pPr>
-            <w:r>
-              <w:rPr>
-                <w:rFonts w:ascii="Times New Roman" w:hAnsi="Times New Roman" w:cs="Times New Roman"/>
-                <w:sz w:val="20"/>
-                <w:szCs w:val="20"/>
-              </w:rPr>
-              <w:t>Funktion</w:t>
-            </w:r>
-          </w:p>
-        </w:tc>
-        <w:tc>
-          <w:tcPr>
-            <w:tcW w:w="4632" w:type="dxa"/>
-          </w:tcPr>
-          <w:p>
-            <w:pPr>
-              <w:rPr>
-                <w:rFonts w:ascii="Times New Roman" w:hAnsi="Times New Roman" w:cs="Times New Roman"/>
-                <w:sz w:val="20"/>
-                <w:szCs w:val="20"/>
-              </w:rPr>
-            </w:pPr>
-            <w:r>
-              <w:rPr>
-                <w:rFonts w:ascii="Times New Roman" w:hAnsi="Times New Roman" w:cs="Times New Roman"/>
-                <w:sz w:val="20"/>
-                <w:szCs w:val="20"/>
-              </w:rPr>
-              <w:t>Spieler schafft es in der gewünschten Zeit</w:t>
-            </w:r>
-          </w:p>
-        </w:tc>
-        <w:tc>
-          <w:tcPr>
-            <w:tcW w:w="1250" w:type="dxa"/>
-          </w:tcPr>
-          <w:p>
-            <w:pPr>
-              <w:rPr>
-                <w:rFonts w:ascii="Times New Roman" w:hAnsi="Times New Roman" w:cs="Times New Roman"/>
-                <w:sz w:val="20"/>
-                <w:szCs w:val="20"/>
-              </w:rPr>
-            </w:pPr>
-          </w:p>
-        </w:tc>
-        <w:tc>
-          <w:tcPr>
-            <w:tcW w:w="1116" w:type="dxa"/>
+            <w:tcW w:w="1221" w:type="dxa"/>
           </w:tcPr>
           <w:p>
             <w:pPr>
@@ -736,7 +535,7 @@
       <w:tr>
         <w:tc>
           <w:tcPr>
-            <w:tcW w:w="507" w:type="dxa"/>
+            <w:tcW w:w="2199" w:type="dxa"/>
           </w:tcPr>
           <w:p>
             <w:pPr>
@@ -752,13 +551,13 @@
                 <w:sz w:val="20"/>
                 <w:szCs w:val="20"/>
               </w:rPr>
-              <w:t>6</w:t>
+              <w:t>Game Programmierung</w:t>
             </w:r>
           </w:p>
         </w:tc>
         <w:tc>
           <w:tcPr>
-            <w:tcW w:w="1621" w:type="dxa"/>
+            <w:tcW w:w="4447" w:type="dxa"/>
           </w:tcPr>
           <w:p>
             <w:pPr>
@@ -774,49 +573,13 @@
                 <w:sz w:val="20"/>
                 <w:szCs w:val="20"/>
               </w:rPr>
-              <w:t>Funktion</w:t>
+              <w:t>Funktionen interessant?</w:t>
             </w:r>
           </w:p>
         </w:tc>
         <w:tc>
           <w:tcPr>
-            <w:tcW w:w="4632" w:type="dxa"/>
-          </w:tcPr>
-          <w:p>
-            <w:pPr>
-              <w:rPr>
-                <w:rFonts w:ascii="Times New Roman" w:hAnsi="Times New Roman" w:cs="Times New Roman"/>
-                <w:sz w:val="20"/>
-                <w:szCs w:val="20"/>
-              </w:rPr>
-            </w:pPr>
-            <w:r>
-              <w:rPr>
-                <w:rFonts w:ascii="Times New Roman" w:hAnsi="Times New Roman" w:cs="Times New Roman"/>
-                <w:sz w:val="20"/>
-                <w:szCs w:val="20"/>
-              </w:rPr>
-              <w:t>Spieler erreicht das nächste Level</w:t>
-            </w:r>
-          </w:p>
-        </w:tc>
-        <w:tc>
-          <w:tcPr>
-            <w:tcW w:w="1250" w:type="dxa"/>
-          </w:tcPr>
-          <w:p>
-            <w:pPr>
-              <w:rPr>
-                <w:rFonts w:ascii="Times New Roman" w:hAnsi="Times New Roman" w:cs="Times New Roman"/>
-                <w:sz w:val="20"/>
-                <w:szCs w:val="20"/>
-              </w:rPr>
-            </w:pPr>
-          </w:p>
-        </w:tc>
-        <w:tc>
-          <w:tcPr>
-            <w:tcW w:w="1116" w:type="dxa"/>
+            <w:tcW w:w="1221" w:type="dxa"/>
           </w:tcPr>
           <w:p>
             <w:pPr>
@@ -832,7 +595,21 @@
       <w:tr>
         <w:tc>
           <w:tcPr>
-            <w:tcW w:w="507" w:type="dxa"/>
+            <w:tcW w:w="2199" w:type="dxa"/>
+          </w:tcPr>
+          <w:p>
+            <w:pPr>
+              <w:rPr>
+                <w:rFonts w:ascii="Times New Roman" w:hAnsi="Times New Roman" w:cs="Times New Roman"/>
+                <w:sz w:val="20"/>
+                <w:szCs w:val="20"/>
+              </w:rPr>
+            </w:pPr>
+          </w:p>
+        </w:tc>
+        <w:tc>
+          <w:tcPr>
+            <w:tcW w:w="4447" w:type="dxa"/>
           </w:tcPr>
           <w:p>
             <w:pPr>
@@ -848,71 +625,13 @@
                 <w:sz w:val="20"/>
                 <w:szCs w:val="20"/>
               </w:rPr>
-              <w:t>7</w:t>
+              <w:t>Benutzeroberfläche zufriedenstellend?</w:t>
             </w:r>
           </w:p>
         </w:tc>
         <w:tc>
           <w:tcPr>
-            <w:tcW w:w="1621" w:type="dxa"/>
-          </w:tcPr>
-          <w:p>
-            <w:pPr>
-              <w:rPr>
-                <w:rFonts w:ascii="Times New Roman" w:hAnsi="Times New Roman" w:cs="Times New Roman"/>
-                <w:sz w:val="20"/>
-                <w:szCs w:val="20"/>
-              </w:rPr>
-            </w:pPr>
-            <w:r>
-              <w:rPr>
-                <w:rFonts w:ascii="Times New Roman" w:hAnsi="Times New Roman" w:cs="Times New Roman"/>
-                <w:sz w:val="20"/>
-                <w:szCs w:val="20"/>
-              </w:rPr>
-              <w:t>Funktion</w:t>
-            </w:r>
-          </w:p>
-        </w:tc>
-        <w:tc>
-          <w:tcPr>
-            <w:tcW w:w="4632" w:type="dxa"/>
-          </w:tcPr>
-          <w:p>
-            <w:pPr>
-              <w:rPr>
-                <w:rFonts w:ascii="Times New Roman" w:hAnsi="Times New Roman" w:cs="Times New Roman"/>
-                <w:sz w:val="20"/>
-                <w:szCs w:val="20"/>
-              </w:rPr>
-            </w:pPr>
-            <w:r>
-              <w:rPr>
-                <w:rFonts w:ascii="Times New Roman" w:hAnsi="Times New Roman" w:cs="Times New Roman"/>
-                <w:sz w:val="20"/>
-                <w:szCs w:val="20"/>
-              </w:rPr>
-              <w:t>Sprungfeder hat den gewünschten Effekt (schleudern)</w:t>
-            </w:r>
-          </w:p>
-        </w:tc>
-        <w:tc>
-          <w:tcPr>
-            <w:tcW w:w="1250" w:type="dxa"/>
-          </w:tcPr>
-          <w:p>
-            <w:pPr>
-              <w:rPr>
-                <w:rFonts w:ascii="Times New Roman" w:hAnsi="Times New Roman" w:cs="Times New Roman"/>
-                <w:sz w:val="20"/>
-                <w:szCs w:val="20"/>
-              </w:rPr>
-            </w:pPr>
-          </w:p>
-        </w:tc>
-        <w:tc>
-          <w:tcPr>
-            <w:tcW w:w="1116" w:type="dxa"/>
+            <w:tcW w:w="1221" w:type="dxa"/>
           </w:tcPr>
           <w:p>
             <w:pPr>
@@ -928,7 +647,21 @@
       <w:tr>
         <w:tc>
           <w:tcPr>
-            <w:tcW w:w="507" w:type="dxa"/>
+            <w:tcW w:w="2199" w:type="dxa"/>
+          </w:tcPr>
+          <w:p>
+            <w:pPr>
+              <w:rPr>
+                <w:rFonts w:ascii="Times New Roman" w:hAnsi="Times New Roman" w:cs="Times New Roman"/>
+                <w:sz w:val="20"/>
+                <w:szCs w:val="20"/>
+              </w:rPr>
+            </w:pPr>
+          </w:p>
+        </w:tc>
+        <w:tc>
+          <w:tcPr>
+            <w:tcW w:w="4447" w:type="dxa"/>
           </w:tcPr>
           <w:p>
             <w:pPr>
@@ -944,81 +677,13 @@
                 <w:sz w:val="20"/>
                 <w:szCs w:val="20"/>
               </w:rPr>
-              <w:t>8</w:t>
+              <w:t>??</w:t>
             </w:r>
           </w:p>
         </w:tc>
         <w:tc>
           <w:tcPr>
-            <w:tcW w:w="1621" w:type="dxa"/>
-          </w:tcPr>
-          <w:p>
-            <w:pPr>
-              <w:rPr>
-                <w:rFonts w:ascii="Times New Roman" w:hAnsi="Times New Roman" w:cs="Times New Roman"/>
-                <w:sz w:val="20"/>
-                <w:szCs w:val="20"/>
-              </w:rPr>
-            </w:pPr>
-            <w:r>
-              <w:rPr>
-                <w:rFonts w:ascii="Times New Roman" w:hAnsi="Times New Roman" w:cs="Times New Roman"/>
-                <w:sz w:val="20"/>
-                <w:szCs w:val="20"/>
-              </w:rPr>
-              <w:t>Funktion</w:t>
-            </w:r>
-          </w:p>
-        </w:tc>
-        <w:tc>
-          <w:tcPr>
-            <w:tcW w:w="4632" w:type="dxa"/>
-          </w:tcPr>
-          <w:p>
-            <w:pPr>
-              <w:rPr>
-                <w:rFonts w:ascii="Times New Roman" w:hAnsi="Times New Roman" w:cs="Times New Roman"/>
-                <w:sz w:val="20"/>
-                <w:szCs w:val="20"/>
-              </w:rPr>
-            </w:pPr>
-            <w:r>
-              <w:rPr>
-                <w:rFonts w:ascii="Times New Roman" w:hAnsi="Times New Roman" w:cs="Times New Roman"/>
-                <w:sz w:val="20"/>
-                <w:szCs w:val="20"/>
-              </w:rPr>
-              <w:t>Gegner hat den gewünschten Effek</w:t>
-            </w:r>
-            <w:bookmarkStart w:id="0" w:name="_GoBack"/>
-            <w:bookmarkEnd w:id="0"/>
-            <w:r>
-              <w:rPr>
-                <w:rFonts w:ascii="Times New Roman" w:hAnsi="Times New Roman" w:cs="Times New Roman"/>
-                <w:sz w:val="20"/>
-                <w:szCs w:val="20"/>
-              </w:rPr>
-              <w:t>t (Reset)</w:t>
-            </w:r>
-          </w:p>
-        </w:tc>
-        <w:tc>
-          <w:tcPr>
-            <w:tcW w:w="1250" w:type="dxa"/>
-          </w:tcPr>
-          <w:p>
-            <w:pPr>
-              <w:rPr>
-                <w:rFonts w:ascii="Times New Roman" w:hAnsi="Times New Roman" w:cs="Times New Roman"/>
-                <w:sz w:val="20"/>
-                <w:szCs w:val="20"/>
-              </w:rPr>
-            </w:pPr>
-          </w:p>
-        </w:tc>
-        <w:tc>
-          <w:tcPr>
-            <w:tcW w:w="1116" w:type="dxa"/>
+            <w:tcW w:w="1221" w:type="dxa"/>
           </w:tcPr>
           <w:p>
             <w:pPr>
@@ -1034,7 +699,7 @@
       <w:tr>
         <w:tc>
           <w:tcPr>
-            <w:tcW w:w="507" w:type="dxa"/>
+            <w:tcW w:w="2199" w:type="dxa"/>
           </w:tcPr>
           <w:p>
             <w:pPr>
@@ -1050,13 +715,13 @@
                 <w:sz w:val="20"/>
                 <w:szCs w:val="20"/>
               </w:rPr>
-              <w:t>9</w:t>
+              <w:t>Game Art</w:t>
             </w:r>
           </w:p>
         </w:tc>
         <w:tc>
           <w:tcPr>
-            <w:tcW w:w="1621" w:type="dxa"/>
+            <w:tcW w:w="4447" w:type="dxa"/>
           </w:tcPr>
           <w:p>
             <w:pPr>
@@ -1072,49 +737,13 @@
                 <w:sz w:val="20"/>
                 <w:szCs w:val="20"/>
               </w:rPr>
-              <w:t>Qualinorm</w:t>
+              <w:t>Spielegrafik zufriedenstellend?</w:t>
             </w:r>
           </w:p>
         </w:tc>
         <w:tc>
           <w:tcPr>
-            <w:tcW w:w="4632" w:type="dxa"/>
-          </w:tcPr>
-          <w:p>
-            <w:pPr>
-              <w:rPr>
-                <w:rFonts w:ascii="Times New Roman" w:hAnsi="Times New Roman" w:cs="Times New Roman"/>
-                <w:sz w:val="20"/>
-                <w:szCs w:val="20"/>
-              </w:rPr>
-            </w:pPr>
-            <w:r>
-              <w:rPr>
-                <w:rFonts w:ascii="Times New Roman" w:hAnsi="Times New Roman" w:cs="Times New Roman"/>
-                <w:sz w:val="20"/>
-                <w:szCs w:val="20"/>
-              </w:rPr>
-              <w:t>Die Objekte sprechen den Spieler an</w:t>
-            </w:r>
-          </w:p>
-        </w:tc>
-        <w:tc>
-          <w:tcPr>
-            <w:tcW w:w="1250" w:type="dxa"/>
-          </w:tcPr>
-          <w:p>
-            <w:pPr>
-              <w:rPr>
-                <w:rFonts w:ascii="Times New Roman" w:hAnsi="Times New Roman" w:cs="Times New Roman"/>
-                <w:sz w:val="20"/>
-                <w:szCs w:val="20"/>
-              </w:rPr>
-            </w:pPr>
-          </w:p>
-        </w:tc>
-        <w:tc>
-          <w:tcPr>
-            <w:tcW w:w="1116" w:type="dxa"/>
+            <w:tcW w:w="1221" w:type="dxa"/>
           </w:tcPr>
           <w:p>
             <w:pPr>
@@ -1130,7 +759,21 @@
       <w:tr>
         <w:tc>
           <w:tcPr>
-            <w:tcW w:w="507" w:type="dxa"/>
+            <w:tcW w:w="2199" w:type="dxa"/>
+          </w:tcPr>
+          <w:p>
+            <w:pPr>
+              <w:rPr>
+                <w:rFonts w:ascii="Times New Roman" w:hAnsi="Times New Roman" w:cs="Times New Roman"/>
+                <w:sz w:val="20"/>
+                <w:szCs w:val="20"/>
+              </w:rPr>
+            </w:pPr>
+          </w:p>
+        </w:tc>
+        <w:tc>
+          <w:tcPr>
+            <w:tcW w:w="4447" w:type="dxa"/>
           </w:tcPr>
           <w:p>
             <w:pPr>
@@ -1146,71 +789,13 @@
                 <w:sz w:val="20"/>
                 <w:szCs w:val="20"/>
               </w:rPr>
-              <w:t>10</w:t>
+              <w:t>Soundausfall passend?</w:t>
             </w:r>
           </w:p>
         </w:tc>
         <w:tc>
           <w:tcPr>
-            <w:tcW w:w="1621" w:type="dxa"/>
-          </w:tcPr>
-          <w:p>
-            <w:pPr>
-              <w:rPr>
-                <w:rFonts w:ascii="Times New Roman" w:hAnsi="Times New Roman" w:cs="Times New Roman"/>
-                <w:sz w:val="20"/>
-                <w:szCs w:val="20"/>
-              </w:rPr>
-            </w:pPr>
-            <w:r>
-              <w:rPr>
-                <w:rFonts w:ascii="Times New Roman" w:hAnsi="Times New Roman" w:cs="Times New Roman"/>
-                <w:sz w:val="20"/>
-                <w:szCs w:val="20"/>
-              </w:rPr>
-              <w:t>Qualinorm</w:t>
-            </w:r>
-          </w:p>
-        </w:tc>
-        <w:tc>
-          <w:tcPr>
-            <w:tcW w:w="4632" w:type="dxa"/>
-          </w:tcPr>
-          <w:p>
-            <w:pPr>
-              <w:rPr>
-                <w:rFonts w:ascii="Times New Roman" w:hAnsi="Times New Roman" w:cs="Times New Roman"/>
-                <w:sz w:val="20"/>
-                <w:szCs w:val="20"/>
-              </w:rPr>
-            </w:pPr>
-            <w:r>
-              <w:rPr>
-                <w:rFonts w:ascii="Times New Roman" w:hAnsi="Times New Roman" w:cs="Times New Roman"/>
-                <w:sz w:val="20"/>
-                <w:szCs w:val="20"/>
-              </w:rPr>
-              <w:t>Spiel macht den Spieler Spaß</w:t>
-            </w:r>
-          </w:p>
-        </w:tc>
-        <w:tc>
-          <w:tcPr>
-            <w:tcW w:w="1250" w:type="dxa"/>
-          </w:tcPr>
-          <w:p>
-            <w:pPr>
-              <w:rPr>
-                <w:rFonts w:ascii="Times New Roman" w:hAnsi="Times New Roman" w:cs="Times New Roman"/>
-                <w:sz w:val="20"/>
-                <w:szCs w:val="20"/>
-              </w:rPr>
-            </w:pPr>
-          </w:p>
-        </w:tc>
-        <w:tc>
-          <w:tcPr>
-            <w:tcW w:w="1116" w:type="dxa"/>
+            <w:tcW w:w="1221" w:type="dxa"/>
           </w:tcPr>
           <w:p>
             <w:pPr>
@@ -1226,7 +811,21 @@
       <w:tr>
         <w:tc>
           <w:tcPr>
-            <w:tcW w:w="507" w:type="dxa"/>
+            <w:tcW w:w="2199" w:type="dxa"/>
+          </w:tcPr>
+          <w:p>
+            <w:pPr>
+              <w:rPr>
+                <w:rFonts w:ascii="Times New Roman" w:hAnsi="Times New Roman" w:cs="Times New Roman"/>
+                <w:sz w:val="20"/>
+                <w:szCs w:val="20"/>
+              </w:rPr>
+            </w:pPr>
+          </w:p>
+        </w:tc>
+        <w:tc>
+          <w:tcPr>
+            <w:tcW w:w="4447" w:type="dxa"/>
           </w:tcPr>
           <w:p>
             <w:pPr>
@@ -1242,71 +841,13 @@
                 <w:sz w:val="20"/>
                 <w:szCs w:val="20"/>
               </w:rPr>
-              <w:t>11</w:t>
+              <w:t>Animationen kommen gut an?</w:t>
             </w:r>
           </w:p>
         </w:tc>
         <w:tc>
           <w:tcPr>
-            <w:tcW w:w="1621" w:type="dxa"/>
-          </w:tcPr>
-          <w:p>
-            <w:pPr>
-              <w:rPr>
-                <w:rFonts w:ascii="Times New Roman" w:hAnsi="Times New Roman" w:cs="Times New Roman"/>
-                <w:sz w:val="20"/>
-                <w:szCs w:val="20"/>
-              </w:rPr>
-            </w:pPr>
-            <w:r>
-              <w:rPr>
-                <w:rFonts w:ascii="Times New Roman" w:hAnsi="Times New Roman" w:cs="Times New Roman"/>
-                <w:sz w:val="20"/>
-                <w:szCs w:val="20"/>
-              </w:rPr>
-              <w:t>Qualinorm</w:t>
-            </w:r>
-          </w:p>
-        </w:tc>
-        <w:tc>
-          <w:tcPr>
-            <w:tcW w:w="4632" w:type="dxa"/>
-          </w:tcPr>
-          <w:p>
-            <w:pPr>
-              <w:rPr>
-                <w:rFonts w:ascii="Times New Roman" w:hAnsi="Times New Roman" w:cs="Times New Roman"/>
-                <w:sz w:val="20"/>
-                <w:szCs w:val="20"/>
-              </w:rPr>
-            </w:pPr>
-            <w:r>
-              <w:rPr>
-                <w:rFonts w:ascii="Times New Roman" w:hAnsi="Times New Roman" w:cs="Times New Roman"/>
-                <w:sz w:val="20"/>
-                <w:szCs w:val="20"/>
-              </w:rPr>
-              <w:t>Die Vorgaben für das Projekt werden eingehalten</w:t>
-            </w:r>
-          </w:p>
-        </w:tc>
-        <w:tc>
-          <w:tcPr>
-            <w:tcW w:w="1250" w:type="dxa"/>
-          </w:tcPr>
-          <w:p>
-            <w:pPr>
-              <w:rPr>
-                <w:rFonts w:ascii="Times New Roman" w:hAnsi="Times New Roman" w:cs="Times New Roman"/>
-                <w:sz w:val="20"/>
-                <w:szCs w:val="20"/>
-              </w:rPr>
-            </w:pPr>
-          </w:p>
-        </w:tc>
-        <w:tc>
-          <w:tcPr>
-            <w:tcW w:w="1116" w:type="dxa"/>
+            <w:tcW w:w="1221" w:type="dxa"/>
           </w:tcPr>
           <w:p>
             <w:pPr>
@@ -1320,6 +861,44 @@
         </w:tc>
       </w:tr>
     </w:tbl>
+    <w:p>
+      <w:pPr>
+        <w:rPr>
+          <w:rFonts w:ascii="Times New Roman" w:hAnsi="Times New Roman" w:cs="Times New Roman"/>
+        </w:rPr>
+      </w:pPr>
+    </w:p>
+    <w:p>
+      <w:pPr>
+        <w:rPr>
+          <w:rFonts w:ascii="Times New Roman" w:hAnsi="Times New Roman" w:cs="Times New Roman"/>
+        </w:rPr>
+      </w:pPr>
+      <w:r>
+        <w:rPr>
+          <w:rFonts w:ascii="Times New Roman" w:hAnsi="Times New Roman" w:cs="Times New Roman"/>
+        </w:rPr>
+        <w:t>Bewertung:</w:t>
+      </w:r>
+    </w:p>
+    <w:p>
+      <w:pPr>
+        <w:pStyle w:val="Listenabsatz"/>
+        <w:numPr>
+          <w:ilvl w:val="0"/>
+          <w:numId w:val="4"/>
+        </w:numPr>
+        <w:rPr>
+          <w:rFonts w:ascii="Times New Roman" w:hAnsi="Times New Roman" w:cs="Times New Roman"/>
+        </w:rPr>
+      </w:pPr>
+      <w:r>
+        <w:rPr>
+          <w:rFonts w:ascii="Times New Roman" w:hAnsi="Times New Roman" w:cs="Times New Roman"/>
+        </w:rPr>
+        <w:t>Super (1-2), geht so (3-4), Furchtbar (5-6)</w:t>
+      </w:r>
+    </w:p>
     <w:p>
       <w:pPr>
         <w:rPr>
@@ -1358,7 +937,7 @@
 </file>
 
 <file path=word/numbering.xml><?xml version="1.0" encoding="utf-8"?>
-<w:numbering xmlns:wpc="http://schemas.microsoft.com/office/word/2010/wordprocessingCanvas" xmlns:cx="http://schemas.microsoft.com/office/drawing/2014/chartex" xmlns:cx1="http://schemas.microsoft.com/office/drawing/2015/9/8/chartex" xmlns:cx2="http://schemas.microsoft.com/office/drawing/2015/10/21/chartex" xmlns:cx3="http://schemas.microsoft.com/office/drawing/2016/5/9/chartex" xmlns:cx4="http://schemas.microsoft.com/office/drawing/2016/5/10/chartex" xmlns:cx5="http://schemas.microsoft.com/office/drawing/2016/5/11/chartex" xmlns:cx6="http://schemas.microsoft.com/office/drawing/2016/5/12/chartex" xmlns:cx7="http://schemas.microsoft.com/office/drawing/2016/5/13/chartex" xmlns:cx8="http://schemas.microsoft.com/office/drawing/2016/5/14/chartex" xmlns:mc="http://schemas.openxmlformats.org/markup-compatibility/2006" xmlns:aink="http://schemas.microsoft.com/office/drawing/2016/ink" xmlns:am3d="http://schemas.microsoft.com/office/drawing/2017/model3d" xmlns:o="urn:schemas-microsoft-com:office:office" xmlns:r="http://schemas.openxmlformats.org/officeDocument/2006/relationships" xmlns:m="http://schemas.openxmlformats.org/officeDocument/2006/math" xmlns:v="urn:schemas-microsoft-com:vml" xmlns:wp14="http://schemas.microsoft.com/office/word/2010/wordprocessingDrawing" xmlns:wp="http://schemas.openxmlformats.org/drawingml/2006/wordprocessingDrawing" xmlns:w10="urn:schemas-microsoft-com:office:word" xmlns:w="http://schemas.openxmlformats.org/wordprocessingml/2006/main" xmlns:w14="http://schemas.microsoft.com/office/word/2010/wordml" xmlns:w15="http://schemas.microsoft.com/office/word/2012/wordml" xmlns:w16cid="http://schemas.microsoft.com/office/word/2016/wordml/cid" xmlns:w16se="http://schemas.microsoft.com/office/word/2015/wordml/symex" xmlns:wpg="http://schemas.microsoft.com/office/word/2010/wordprocessingGroup" xmlns:wpi="http://schemas.microsoft.com/office/word/2010/wordprocessingInk" xmlns:wne="http://schemas.microsoft.com/office/word/2006/wordml" xmlns:wps="http://schemas.microsoft.com/office/word/2010/wordprocessingShape" mc:Ignorable="w14 w15 w16se w16cid wp14">
+<w:numbering xmlns:wpc="http://schemas.microsoft.com/office/word/2010/wordprocessingCanvas" xmlns:cx="http://schemas.microsoft.com/office/drawing/2014/chartex" xmlns:cx1="http://schemas.microsoft.com/office/drawing/2015/9/8/chartex" xmlns:cx2="http://schemas.microsoft.com/office/drawing/2015/10/21/chartex" xmlns:cx3="http://schemas.microsoft.com/office/drawing/2016/5/9/chartex" xmlns:cx4="http://schemas.microsoft.com/office/drawing/2016/5/10/chartex" xmlns:cx5="http://schemas.microsoft.com/office/drawing/2016/5/11/chartex" xmlns:cx6="http://schemas.microsoft.com/office/drawing/2016/5/12/chartex" xmlns:cx7="http://schemas.microsoft.com/office/drawing/2016/5/13/chartex" xmlns:cx8="http://schemas.microsoft.com/office/drawing/2016/5/14/chartex" xmlns:mc="http://schemas.openxmlformats.org/markup-compatibility/2006" xmlns:aink="http://schemas.microsoft.com/office/drawing/2016/ink" xmlns:am3d="http://schemas.microsoft.com/office/drawing/2017/model3d" xmlns:o="urn:schemas-microsoft-com:office:office" xmlns:r="http://schemas.openxmlformats.org/officeDocument/2006/relationships" xmlns:m="http://schemas.openxmlformats.org/officeDocument/2006/math" xmlns:v="urn:schemas-microsoft-com:vml" xmlns:wp14="http://schemas.microsoft.com/office/word/2010/wordprocessingDrawing" xmlns:wp="http://schemas.openxmlformats.org/drawingml/2006/wordprocessingDrawing" xmlns:w10="urn:schemas-microsoft-com:office:word" xmlns:w="http://schemas.openxmlformats.org/wordprocessingml/2006/main" xmlns:w14="http://schemas.microsoft.com/office/word/2010/wordml" xmlns:w15="http://schemas.microsoft.com/office/word/2012/wordml" xmlns:w16cex="http://schemas.microsoft.com/office/word/2018/wordml/cex" xmlns:w16cid="http://schemas.microsoft.com/office/word/2016/wordml/cid" xmlns:w16="http://schemas.microsoft.com/office/word/2018/wordml" xmlns:w16sdtdh="http://schemas.microsoft.com/office/word/2020/wordml/sdtdatahash" xmlns:w16se="http://schemas.microsoft.com/office/word/2015/wordml/symex" xmlns:wpg="http://schemas.microsoft.com/office/word/2010/wordprocessingGroup" xmlns:wpi="http://schemas.microsoft.com/office/word/2010/wordprocessingInk" xmlns:wne="http://schemas.microsoft.com/office/word/2006/wordml" xmlns:wps="http://schemas.microsoft.com/office/word/2010/wordprocessingShape" mc:Ignorable="w14 w15 w16se w16cid w16 w16cex w16sdtdh wp14">
   <w:abstractNum w:abstractNumId="0" w15:restartNumberingAfterBreak="0">
     <w:nsid w:val="04A13EF0"/>
     <w:multiLevelType w:val="hybridMultilevel"/>
@@ -1586,6 +1165,119 @@
     </w:lvl>
   </w:abstractNum>
   <w:abstractNum w:abstractNumId="2" w15:restartNumberingAfterBreak="0">
+    <w:nsid w:val="30393AB2"/>
+    <w:multiLevelType w:val="hybridMultilevel"/>
+    <w:tmpl w:val="DA383DDE"/>
+    <w:lvl w:ilvl="0" w:tplc="0407000B">
+      <w:start w:val="1"/>
+      <w:numFmt w:val="bullet"/>
+      <w:lvlText w:val=""/>
+      <w:lvlJc w:val="left"/>
+      <w:pPr>
+        <w:ind w:left="720" w:hanging="360"/>
+      </w:pPr>
+      <w:rPr>
+        <w:rFonts w:ascii="Wingdings" w:hAnsi="Wingdings" w:hint="default"/>
+      </w:rPr>
+    </w:lvl>
+    <w:lvl w:ilvl="1" w:tplc="04070003" w:tentative="1">
+      <w:start w:val="1"/>
+      <w:numFmt w:val="bullet"/>
+      <w:lvlText w:val="o"/>
+      <w:lvlJc w:val="left"/>
+      <w:pPr>
+        <w:ind w:left="1440" w:hanging="360"/>
+      </w:pPr>
+      <w:rPr>
+        <w:rFonts w:ascii="Courier New" w:hAnsi="Courier New" w:cs="Courier New" w:hint="default"/>
+      </w:rPr>
+    </w:lvl>
+    <w:lvl w:ilvl="2" w:tplc="04070005" w:tentative="1">
+      <w:start w:val="1"/>
+      <w:numFmt w:val="bullet"/>
+      <w:lvlText w:val=""/>
+      <w:lvlJc w:val="left"/>
+      <w:pPr>
+        <w:ind w:left="2160" w:hanging="360"/>
+      </w:pPr>
+      <w:rPr>
+        <w:rFonts w:ascii="Wingdings" w:hAnsi="Wingdings" w:hint="default"/>
+      </w:rPr>
+    </w:lvl>
+    <w:lvl w:ilvl="3" w:tplc="04070001" w:tentative="1">
+      <w:start w:val="1"/>
+      <w:numFmt w:val="bullet"/>
+      <w:lvlText w:val=""/>
+      <w:lvlJc w:val="left"/>
+      <w:pPr>
+        <w:ind w:left="2880" w:hanging="360"/>
+      </w:pPr>
+      <w:rPr>
+        <w:rFonts w:ascii="Symbol" w:hAnsi="Symbol" w:hint="default"/>
+      </w:rPr>
+    </w:lvl>
+    <w:lvl w:ilvl="4" w:tplc="04070003" w:tentative="1">
+      <w:start w:val="1"/>
+      <w:numFmt w:val="bullet"/>
+      <w:lvlText w:val="o"/>
+      <w:lvlJc w:val="left"/>
+      <w:pPr>
+        <w:ind w:left="3600" w:hanging="360"/>
+      </w:pPr>
+      <w:rPr>
+        <w:rFonts w:ascii="Courier New" w:hAnsi="Courier New" w:cs="Courier New" w:hint="default"/>
+      </w:rPr>
+    </w:lvl>
+    <w:lvl w:ilvl="5" w:tplc="04070005" w:tentative="1">
+      <w:start w:val="1"/>
+      <w:numFmt w:val="bullet"/>
+      <w:lvlText w:val=""/>
+      <w:lvlJc w:val="left"/>
+      <w:pPr>
+        <w:ind w:left="4320" w:hanging="360"/>
+      </w:pPr>
+      <w:rPr>
+        <w:rFonts w:ascii="Wingdings" w:hAnsi="Wingdings" w:hint="default"/>
+      </w:rPr>
+    </w:lvl>
+    <w:lvl w:ilvl="6" w:tplc="04070001" w:tentative="1">
+      <w:start w:val="1"/>
+      <w:numFmt w:val="bullet"/>
+      <w:lvlText w:val=""/>
+      <w:lvlJc w:val="left"/>
+      <w:pPr>
+        <w:ind w:left="5040" w:hanging="360"/>
+      </w:pPr>
+      <w:rPr>
+        <w:rFonts w:ascii="Symbol" w:hAnsi="Symbol" w:hint="default"/>
+      </w:rPr>
+    </w:lvl>
+    <w:lvl w:ilvl="7" w:tplc="04070003" w:tentative="1">
+      <w:start w:val="1"/>
+      <w:numFmt w:val="bullet"/>
+      <w:lvlText w:val="o"/>
+      <w:lvlJc w:val="left"/>
+      <w:pPr>
+        <w:ind w:left="5760" w:hanging="360"/>
+      </w:pPr>
+      <w:rPr>
+        <w:rFonts w:ascii="Courier New" w:hAnsi="Courier New" w:cs="Courier New" w:hint="default"/>
+      </w:rPr>
+    </w:lvl>
+    <w:lvl w:ilvl="8" w:tplc="04070005" w:tentative="1">
+      <w:start w:val="1"/>
+      <w:numFmt w:val="bullet"/>
+      <w:lvlText w:val=""/>
+      <w:lvlJc w:val="left"/>
+      <w:pPr>
+        <w:ind w:left="6480" w:hanging="360"/>
+      </w:pPr>
+      <w:rPr>
+        <w:rFonts w:ascii="Wingdings" w:hAnsi="Wingdings" w:hint="default"/>
+      </w:rPr>
+    </w:lvl>
+  </w:abstractNum>
+  <w:abstractNum w:abstractNumId="3" w15:restartNumberingAfterBreak="0">
     <w:nsid w:val="6F236575"/>
     <w:multiLevelType w:val="hybridMultilevel"/>
     <w:tmpl w:val="2A4C0A2C"/>
@@ -1705,13 +1397,16 @@
     <w:abstractNumId w:val="1"/>
   </w:num>
   <w:num w:numId="3">
+    <w:abstractNumId w:val="3"/>
+  </w:num>
+  <w:num w:numId="4">
     <w:abstractNumId w:val="2"/>
   </w:num>
 </w:numbering>
 </file>
 
 <file path=word/styles.xml><?xml version="1.0" encoding="utf-8"?>
-<w:styles xmlns:mc="http://schemas.openxmlformats.org/markup-compatibility/2006" xmlns:r="http://schemas.openxmlformats.org/officeDocument/2006/relationships" xmlns:w="http://schemas.openxmlformats.org/wordprocessingml/2006/main" xmlns:w14="http://schemas.microsoft.com/office/word/2010/wordml" xmlns:w15="http://schemas.microsoft.com/office/word/2012/wordml" xmlns:w16cid="http://schemas.microsoft.com/office/word/2016/wordml/cid" xmlns:w16se="http://schemas.microsoft.com/office/word/2015/wordml/symex" mc:Ignorable="w14 w15 w16se w16cid">
+<w:styles xmlns:mc="http://schemas.openxmlformats.org/markup-compatibility/2006" xmlns:r="http://schemas.openxmlformats.org/officeDocument/2006/relationships" xmlns:w="http://schemas.openxmlformats.org/wordprocessingml/2006/main" xmlns:w14="http://schemas.microsoft.com/office/word/2010/wordml" xmlns:w15="http://schemas.microsoft.com/office/word/2012/wordml" xmlns:w16cex="http://schemas.microsoft.com/office/word/2018/wordml/cex" xmlns:w16cid="http://schemas.microsoft.com/office/word/2016/wordml/cid" xmlns:w16="http://schemas.microsoft.com/office/word/2018/wordml" xmlns:w16sdtdh="http://schemas.microsoft.com/office/word/2020/wordml/sdtdatahash" xmlns:w16se="http://schemas.microsoft.com/office/word/2015/wordml/symex" mc:Ignorable="w14 w15 w16se w16cid w16 w16cex w16sdtdh">
   <w:docDefaults>
     <w:rPrDefault>
       <w:rPr>
@@ -1727,7 +1422,7 @@
       </w:pPr>
     </w:pPrDefault>
   </w:docDefaults>
-  <w:latentStyles w:defLockedState="0" w:defUIPriority="99" w:defSemiHidden="0" w:defUnhideWhenUsed="0" w:defQFormat="0" w:count="375">
+  <w:latentStyles w:defLockedState="0" w:defUIPriority="99" w:defSemiHidden="0" w:defUnhideWhenUsed="0" w:defQFormat="0" w:count="376">
     <w:lsdException w:name="Normal" w:uiPriority="0" w:qFormat="1"/>
     <w:lsdException w:name="heading 1" w:uiPriority="9" w:qFormat="1"/>
     <w:lsdException w:name="heading 2" w:semiHidden="1" w:uiPriority="9" w:unhideWhenUsed="1" w:qFormat="1"/>
@@ -1833,7 +1528,6 @@
     <w:lsdException w:name="HTML Sample" w:semiHidden="1" w:unhideWhenUsed="1"/>
     <w:lsdException w:name="HTML Typewriter" w:semiHidden="1" w:unhideWhenUsed="1"/>
     <w:lsdException w:name="HTML Variable" w:semiHidden="1" w:unhideWhenUsed="1"/>
-    <w:lsdException w:name="Normal Table" w:semiHidden="1" w:unhideWhenUsed="1"/>
     <w:lsdException w:name="annotation subject" w:semiHidden="1" w:unhideWhenUsed="1"/>
     <w:lsdException w:name="No List" w:semiHidden="1" w:unhideWhenUsed="1"/>
     <w:lsdException w:name="Outline List 1" w:semiHidden="1" w:unhideWhenUsed="1"/>
@@ -1880,10 +1574,8 @@
     <w:lsdException w:name="Table Subtle 2" w:semiHidden="1" w:unhideWhenUsed="1"/>
     <w:lsdException w:name="Table Web 1" w:semiHidden="1" w:unhideWhenUsed="1"/>
     <w:lsdException w:name="Table Web 2" w:semiHidden="1" w:unhideWhenUsed="1"/>
-    <w:lsdException w:name="Table Web 3" w:semiHidden="1" w:unhideWhenUsed="1"/>
     <w:lsdException w:name="Balloon Text" w:semiHidden="1" w:unhideWhenUsed="1"/>
     <w:lsdException w:name="Table Grid" w:uiPriority="39"/>
-    <w:lsdException w:name="Table Theme" w:semiHidden="1" w:unhideWhenUsed="1"/>
     <w:lsdException w:name="Placeholder Text" w:semiHidden="1"/>
     <w:lsdException w:name="No Spacing" w:uiPriority="1" w:qFormat="1"/>
     <w:lsdException w:name="Light Shading" w:uiPriority="60"/>
@@ -2103,6 +1795,7 @@
     <w:lsdException w:name="Smart Hyperlink" w:semiHidden="1" w:unhideWhenUsed="1"/>
     <w:lsdException w:name="Hashtag" w:semiHidden="1" w:unhideWhenUsed="1"/>
     <w:lsdException w:name="Unresolved Mention" w:semiHidden="1" w:unhideWhenUsed="1"/>
+    <w:lsdException w:name="Smart Link" w:semiHidden="1" w:unhideWhenUsed="1"/>
   </w:latentStyles>
   <w:style w:type="paragraph" w:default="1" w:styleId="Standard">
     <w:name w:val="Normal"/>

</xml_diff>